<commit_message>
Add fixed cv files
</commit_message>
<xml_diff>
--- a/Mateusz_Korga_CV.docx
+++ b/Mateusz_Korga_CV.docx
@@ -239,7 +239,7 @@
           </mc:Choice>
           <mc:Fallback>
             <w:pict>
-              <v:shapetype w14:anchorId="5F056676" id="_x0000_t32" coordsize="21600,21600" o:spt="32" o:oned="t" path="m,l21600,21600e" filled="f">
+              <v:shapetype w14:anchorId="678C03CD" id="_x0000_t32" coordsize="21600,21600" o:spt="32" o:oned="t" path="m,l21600,21600e" filled="f">
                 <v:path arrowok="t" fillok="f" o:connecttype="none"/>
                 <o:lock v:ext="edit" shapetype="t"/>
               </v:shapetype>
@@ -393,7 +393,7 @@
           </mc:Choice>
           <mc:Fallback>
             <w:pict>
-              <v:group w14:anchorId="385C9A41" id="Group 54" o:spid="_x0000_s1026" style="position:absolute;margin-left:-45pt;margin-top:-78pt;width:600pt;height:163pt;z-index:-251689472" coordorigin=",16" coordsize="12000,4484" o:gfxdata="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">
+              <v:group w14:anchorId="306B7C10" id="Group 54" o:spid="_x0000_s1026" style="position:absolute;margin-left:-45pt;margin-top:-78pt;width:600pt;height:163pt;z-index:-251689472" coordorigin=",16" coordsize="12000,4484" o:gfxdata="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">
                 <v:shape id="Freeform 55" o:spid="_x0000_s1027" style="position:absolute;top:16;width:12000;height:4484;visibility:visible;mso-wrap-style:square;v-text-anchor:top" coordsize="11906,4484" o:gfxdata="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" path="m,4485r11906,l11906,,,,,4485e" filled="f" stroked="f">
                   <v:path arrowok="t" o:connecttype="custom" o:connectlocs="0,4501;12000,4501;12000,16;0,16;0,4501" o:connectangles="0,0,0,0,0"/>
                 </v:shape>
@@ -543,7 +543,7 @@
           </mc:Choice>
           <mc:Fallback>
             <w:pict>
-              <v:group w14:anchorId="7900AC7E" id="Group 46" o:spid="_x0000_s1026" style="position:absolute;margin-left:-16pt;margin-top:-21.2pt;width:165.2pt;height:189.8pt;z-index:-251688448" coordorigin="563,1134" coordsize="3969,4096" o:gfxdata="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">
+              <v:group w14:anchorId="22D8543B" id="Group 46" o:spid="_x0000_s1026" style="position:absolute;margin-left:-16pt;margin-top:-21.2pt;width:165.2pt;height:189.8pt;z-index:-251688448" coordorigin="563,1134" coordsize="3969,4096" o:gfxdata="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">
                 <o:lock v:ext="edit" aspectratio="t"/>
                 <v:shape id="Freeform 47" o:spid="_x0000_s1027" style="position:absolute;left:563;top:1134;width:3969;height:4096;visibility:visible;mso-wrap-style:square;v-text-anchor:top" coordsize="3969,4096" o:gfxdata="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" path="m3968,l,,,4096r3968,l3968,e" filled="f" stroked="f">
                   <v:path arrowok="t" o:connecttype="custom" o:connectlocs="3968,1134;0,1134;0,5230;3968,5230;3968,1134" o:connectangles="0,0,0,0,0"/>
@@ -710,7 +710,7 @@
           </mc:Choice>
           <mc:Fallback>
             <w:pict>
-              <v:shape w14:anchorId="1098B032" id="AutoShape 95" o:spid="_x0000_s1026" type="#_x0000_t32" style="position:absolute;margin-left:209.55pt;margin-top:.65pt;width:283.45pt;height:0;z-index:251631104;visibility:visible;mso-wrap-style:square;mso-width-percent:0;mso-height-percent:0;mso-wrap-distance-left:9pt;mso-wrap-distance-top:0;mso-wrap-distance-right:9pt;mso-wrap-distance-bottom:0;mso-position-horizontal:absolute;mso-position-horizontal-relative:text;mso-position-vertical:absolute;mso-position-vertical-relative:text;mso-width-percent:0;mso-height-percent:0;mso-width-relative:page;mso-height-relative:page" o:gfxdata="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" strokecolor="white [3212]"/>
+              <v:shape w14:anchorId="5D3545F8" id="AutoShape 95" o:spid="_x0000_s1026" type="#_x0000_t32" style="position:absolute;margin-left:209.55pt;margin-top:.65pt;width:283.45pt;height:0;z-index:251631104;visibility:visible;mso-wrap-style:square;mso-width-percent:0;mso-height-percent:0;mso-wrap-distance-left:9pt;mso-wrap-distance-top:0;mso-wrap-distance-right:9pt;mso-wrap-distance-bottom:0;mso-position-horizontal:absolute;mso-position-horizontal-relative:text;mso-position-vertical:absolute;mso-position-vertical-relative:text;mso-width-percent:0;mso-height-percent:0;mso-width-relative:page;mso-height-relative:page" o:gfxdata="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" strokecolor="white [3212]"/>
             </w:pict>
           </mc:Fallback>
         </mc:AlternateContent>
@@ -1632,21 +1632,7 @@
                                 <w:szCs w:val="18"/>
                                 <w:lang w:val="en-GB"/>
                               </w:rPr>
-                              <w:t>em to manage students in school. Implementation lasted alm</w:t>
-                            </w:r>
-                            <w:bookmarkStart w:id="0" w:name="_GoBack"/>
-                            <w:bookmarkEnd w:id="0"/>
-                            <w:r>
-                              <w:rPr>
-                                <w:rFonts w:ascii="Myriad Pro" w:eastAsia="Myriad Pro" w:hAnsi="Myriad Pro" w:cs="Myriad Pro"/>
-                                <w:i/>
-                                <w:color w:val="4A4B4F"/>
-                                <w:spacing w:val="3"/>
-                                <w:sz w:val="18"/>
-                                <w:szCs w:val="18"/>
-                                <w:lang w:val="en-GB"/>
-                              </w:rPr>
-                              <w:t>ost 3 months. Project was made by 3-person team</w:t>
+                              <w:t>em to manage students in school. Implementation lasted almost 3 months. Project was made by 3-person team</w:t>
                             </w:r>
                             <w:r>
                               <w:rPr>
@@ -2610,21 +2596,7 @@
                           <w:szCs w:val="18"/>
                           <w:lang w:val="en-GB"/>
                         </w:rPr>
-                        <w:t>em to manage students in school. Implementation lasted alm</w:t>
-                      </w:r>
-                      <w:bookmarkStart w:id="1" w:name="_GoBack"/>
-                      <w:bookmarkEnd w:id="1"/>
-                      <w:r>
-                        <w:rPr>
-                          <w:rFonts w:ascii="Myriad Pro" w:eastAsia="Myriad Pro" w:hAnsi="Myriad Pro" w:cs="Myriad Pro"/>
-                          <w:i/>
-                          <w:color w:val="4A4B4F"/>
-                          <w:spacing w:val="3"/>
-                          <w:sz w:val="18"/>
-                          <w:szCs w:val="18"/>
-                          <w:lang w:val="en-GB"/>
-                        </w:rPr>
-                        <w:t>ost 3 months. Project was made by 3-person team</w:t>
+                        <w:t>em to manage students in school. Implementation lasted almost 3 months. Project was made by 3-person team</w:t>
                       </w:r>
                       <w:r>
                         <w:rPr>
@@ -3227,6 +3199,7 @@
       <w:pPr>
         <w:spacing w:before="7" w:after="0" w:line="220" w:lineRule="exact"/>
       </w:pPr>
+      <w:bookmarkStart w:id="0" w:name="_GoBack"/>
       <w:r>
         <w:rPr>
           <w:noProof/>
@@ -3378,7 +3351,7 @@
           </mc:Choice>
           <mc:Fallback>
             <w:pict>
-              <v:group w14:anchorId="09C595F1" id="Group 48" o:spid="_x0000_s1026" style="position:absolute;margin-left:-15.85pt;margin-top:8.6pt;width:165.2pt;height:538.45pt;z-index:-251659776" coordorigin="563,5230" coordsize="3969,10081" o:gfxdata="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">
+              <v:group w14:anchorId="42366D97" id="Group 48" o:spid="_x0000_s1026" style="position:absolute;margin-left:-15.85pt;margin-top:8.6pt;width:165.2pt;height:538.45pt;z-index:-251659776" coordorigin="563,5230" coordsize="3969,10081" o:gfxdata="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">
                 <v:shape id="Freeform 49" o:spid="_x0000_s1027" style="position:absolute;left:563;top:5230;width:3969;height:10081;visibility:visible;mso-wrap-style:square;v-text-anchor:top" coordsize="3969,10081" o:gfxdata="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" path="m,10081r3968,l3968,,,,,10081xe" filled="f" stroked="f">
                   <v:path arrowok="t" o:connecttype="custom" o:connectlocs="0,15311;3968,15311;3968,5230;0,5230;0,15311" o:connectangles="0,0,0,0,0"/>
                 </v:shape>
@@ -3827,6 +3800,7 @@
       <w:r>
         <w:br w:type="column"/>
       </w:r>
+      <w:bookmarkEnd w:id="0"/>
     </w:p>
     <w:p>
       <w:pPr>
@@ -3943,7 +3917,7 @@
           </mc:Choice>
           <mc:Fallback>
             <w:pict>
-              <v:shape w14:anchorId="2B0E672E" id="AutoShape 92" o:spid="_x0000_s1026" type="#_x0000_t32" style="position:absolute;margin-left:-8.5pt;margin-top:7.7pt;width:150pt;height:0;z-index:251645440;visibility:visible;mso-wrap-style:square;mso-width-percent:0;mso-height-percent:0;mso-wrap-distance-left:9pt;mso-wrap-distance-top:0;mso-wrap-distance-right:9pt;mso-wrap-distance-bottom:0;mso-position-horizontal:absolute;mso-position-horizontal-relative:text;mso-position-vertical:absolute;mso-position-vertical-relative:text;mso-width-percent:0;mso-height-percent:0;mso-width-relative:page;mso-height-relative:page" o:gfxdata="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" strokecolor="#4a4b4f"/>
+              <v:shape w14:anchorId="2D2E9710" id="AutoShape 92" o:spid="_x0000_s1026" type="#_x0000_t32" style="position:absolute;margin-left:-8.5pt;margin-top:7.7pt;width:150pt;height:0;z-index:251645440;visibility:visible;mso-wrap-style:square;mso-width-percent:0;mso-height-percent:0;mso-wrap-distance-left:9pt;mso-wrap-distance-top:0;mso-wrap-distance-right:9pt;mso-wrap-distance-bottom:0;mso-position-horizontal:absolute;mso-position-horizontal-relative:text;mso-position-vertical:absolute;mso-position-vertical-relative:text;mso-width-percent:0;mso-height-percent:0;mso-width-relative:page;mso-height-relative:page" o:gfxdata="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" strokecolor="#4a4b4f"/>
             </w:pict>
           </mc:Fallback>
         </mc:AlternateContent>
@@ -6001,7 +5975,7 @@
                                 <w:sz w:val="16"/>
                                 <w:szCs w:val="16"/>
                               </w:rPr>
-                              <w:t>MVC</w:t>
+                              <w:t>Singleton</w:t>
                             </w:r>
                           </w:p>
                         </w:txbxContent>
@@ -6275,7 +6249,7 @@
                           <w:sz w:val="16"/>
                           <w:szCs w:val="16"/>
                         </w:rPr>
-                        <w:t>MVC</w:t>
+                        <w:t>Singleton</w:t>
                       </w:r>
                     </w:p>
                   </w:txbxContent>
@@ -6769,7 +6743,7 @@
           </mc:Choice>
           <mc:Fallback>
             <w:pict>
-              <v:shape w14:anchorId="082D19D5" id="AutoShape 93" o:spid="_x0000_s1026" type="#_x0000_t32" style="position:absolute;margin-left:-8.5pt;margin-top:2.4pt;width:150pt;height:0;z-index:251646464;visibility:visible;mso-wrap-style:square;mso-width-percent:0;mso-height-percent:0;mso-wrap-distance-left:9pt;mso-wrap-distance-top:0;mso-wrap-distance-right:9pt;mso-wrap-distance-bottom:0;mso-position-horizontal:absolute;mso-position-horizontal-relative:text;mso-position-vertical:absolute;mso-position-vertical-relative:text;mso-width-percent:0;mso-height-percent:0;mso-width-relative:page;mso-height-relative:page" o:gfxdata="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" strokecolor="#4a4b4f"/>
+              <v:shape w14:anchorId="690CD84B" id="AutoShape 93" o:spid="_x0000_s1026" type="#_x0000_t32" style="position:absolute;margin-left:-8.5pt;margin-top:2.4pt;width:150pt;height:0;z-index:251646464;visibility:visible;mso-wrap-style:square;mso-width-percent:0;mso-height-percent:0;mso-wrap-distance-left:9pt;mso-wrap-distance-top:0;mso-wrap-distance-right:9pt;mso-wrap-distance-bottom:0;mso-position-horizontal:absolute;mso-position-horizontal-relative:text;mso-position-vertical:absolute;mso-position-vertical-relative:text;mso-width-percent:0;mso-height-percent:0;mso-width-relative:page;mso-height-relative:page" o:gfxdata="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" strokecolor="#4a4b4f"/>
             </w:pict>
           </mc:Fallback>
         </mc:AlternateContent>
@@ -9539,7 +9513,7 @@
           </mc:Choice>
           <mc:Fallback>
             <w:pict>
-              <v:group w14:anchorId="5F6FE9ED" id="Group 96" o:spid="_x0000_s1026" style="position:absolute;margin-left:0;margin-top:786.85pt;width:595.3pt;height:.1pt;z-index:-251668992;mso-position-horizontal-relative:page;mso-position-vertical-relative:page" coordorigin=",16094" coordsize="11906,2" o:gfxdata="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">
+              <v:group w14:anchorId="01FCD322" id="Group 96" o:spid="_x0000_s1026" style="position:absolute;margin-left:0;margin-top:786.85pt;width:595.3pt;height:.1pt;z-index:-251668992;mso-position-horizontal-relative:page;mso-position-vertical-relative:page" coordorigin=",16094" coordsize="11906,2" o:gfxdata="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">
                 <v:shape id="Freeform 97" o:spid="_x0000_s1027" style="position:absolute;top:16094;width:11906;height:2;visibility:visible;mso-wrap-style:square;v-text-anchor:top" coordsize="11906,2" o:gfxdata="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" path="m,l11906,e" filled="f" strokecolor="#a5a5a5 [2092]" strokeweight="2.1pt">
                   <v:path arrowok="t" o:connecttype="custom" o:connectlocs="0,0;11906,0" o:connectangles="0,0"/>
                 </v:shape>
@@ -10005,7 +9979,7 @@
           </mc:Choice>
           <mc:Fallback>
             <w:pict>
-              <v:oval w14:anchorId="0469886C" id="Ellipse 449" o:spid="_x0000_s1026" style="position:absolute;margin-left:161.3pt;margin-top:17.15pt;width:5.1pt;height:5.05pt;z-index:251682304;visibility:visible;mso-wrap-style:square;mso-wrap-distance-left:9pt;mso-wrap-distance-top:0;mso-wrap-distance-right:9pt;mso-wrap-distance-bottom:0;mso-position-horizontal:absolute;mso-position-horizontal-relative:text;mso-position-vertical:absolute;mso-position-vertical-relative:text;v-text-anchor:middle" o:gfxdata="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" fillcolor="white [3212]" strokecolor="#202020" strokeweight="1pt"/>
+              <v:oval w14:anchorId="609A2B10" id="Ellipse 449" o:spid="_x0000_s1026" style="position:absolute;margin-left:161.3pt;margin-top:17.15pt;width:5.1pt;height:5.05pt;z-index:251682304;visibility:visible;mso-wrap-style:square;mso-wrap-distance-left:9pt;mso-wrap-distance-top:0;mso-wrap-distance-right:9pt;mso-wrap-distance-bottom:0;mso-position-horizontal:absolute;mso-position-horizontal-relative:text;mso-position-vertical:absolute;mso-position-vertical-relative:text;v-text-anchor:middle" o:gfxdata="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" fillcolor="white [3212]" strokecolor="#202020" strokeweight="1pt"/>
             </w:pict>
           </mc:Fallback>
         </mc:AlternateContent>
@@ -10081,7 +10055,7 @@
           </mc:Choice>
           <mc:Fallback>
             <w:pict>
-              <v:shape w14:anchorId="6E83DCBB" id="AutoShape 93" o:spid="_x0000_s1026" type="#_x0000_t32" style="position:absolute;margin-left:-8.5pt;margin-top:21pt;width:150pt;height:0;z-index:251668992;visibility:visible;mso-wrap-style:square;mso-width-percent:0;mso-height-percent:0;mso-wrap-distance-left:9pt;mso-wrap-distance-top:0;mso-wrap-distance-right:9pt;mso-wrap-distance-bottom:0;mso-position-horizontal:absolute;mso-position-horizontal-relative:text;mso-position-vertical:absolute;mso-position-vertical-relative:text;mso-width-percent:0;mso-height-percent:0;mso-width-relative:page;mso-height-relative:page" o:gfxdata="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" strokecolor="#4a4b4f"/>
+              <v:shape w14:anchorId="1164A632" id="AutoShape 93" o:spid="_x0000_s1026" type="#_x0000_t32" style="position:absolute;margin-left:-8.5pt;margin-top:21pt;width:150pt;height:0;z-index:251668992;visibility:visible;mso-wrap-style:square;mso-width-percent:0;mso-height-percent:0;mso-wrap-distance-left:9pt;mso-wrap-distance-top:0;mso-wrap-distance-right:9pt;mso-wrap-distance-bottom:0;mso-position-horizontal:absolute;mso-position-horizontal-relative:text;mso-position-vertical:absolute;mso-position-vertical-relative:text;mso-width-percent:0;mso-height-percent:0;mso-width-relative:page;mso-height-relative:page" o:gfxdata="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" strokecolor="#4a4b4f"/>
             </w:pict>
           </mc:Fallback>
         </mc:AlternateContent>
@@ -11084,7 +11058,7 @@
           </mc:Choice>
           <mc:Fallback>
             <w:pict>
-              <v:oval w14:anchorId="16311672" id="Ellipse 449" o:spid="_x0000_s1026" style="position:absolute;margin-left:161.3pt;margin-top:16.9pt;width:5.1pt;height:5.05pt;z-index:251640320;visibility:visible;mso-wrap-style:square;mso-wrap-distance-left:9pt;mso-wrap-distance-top:0;mso-wrap-distance-right:9pt;mso-wrap-distance-bottom:0;mso-position-horizontal:absolute;mso-position-horizontal-relative:text;mso-position-vertical:absolute;mso-position-vertical-relative:text;v-text-anchor:middle" o:gfxdata="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" fillcolor="white [3212]" strokecolor="#202020" strokeweight="1pt"/>
+              <v:oval w14:anchorId="7BFEA105" id="Ellipse 449" o:spid="_x0000_s1026" style="position:absolute;margin-left:161.3pt;margin-top:16.9pt;width:5.1pt;height:5.05pt;z-index:251640320;visibility:visible;mso-wrap-style:square;mso-wrap-distance-left:9pt;mso-wrap-distance-top:0;mso-wrap-distance-right:9pt;mso-wrap-distance-bottom:0;mso-position-horizontal:absolute;mso-position-horizontal-relative:text;mso-position-vertical:absolute;mso-position-vertical-relative:text;v-text-anchor:middle" o:gfxdata="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" fillcolor="white [3212]" strokecolor="#202020" strokeweight="1pt"/>
             </w:pict>
           </mc:Fallback>
         </mc:AlternateContent>
@@ -12224,7 +12198,7 @@
           </mc:Choice>
           <mc:Fallback>
             <w:pict>
-              <v:oval w14:anchorId="651DF0DD" id="Ellipse 449" o:spid="_x0000_s1026" style="position:absolute;margin-left:161pt;margin-top:8.85pt;width:5.1pt;height:5.05pt;z-index:251683328;visibility:visible;mso-wrap-style:square;mso-wrap-distance-left:9pt;mso-wrap-distance-top:0;mso-wrap-distance-right:9pt;mso-wrap-distance-bottom:0;mso-position-horizontal:absolute;mso-position-horizontal-relative:text;mso-position-vertical:absolute;mso-position-vertical-relative:text;v-text-anchor:middle" o:gfxdata="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" fillcolor="white [3212]" strokecolor="#202020" strokeweight="1pt"/>
+              <v:oval w14:anchorId="6F2746B3" id="Ellipse 449" o:spid="_x0000_s1026" style="position:absolute;margin-left:161pt;margin-top:8.85pt;width:5.1pt;height:5.05pt;z-index:251683328;visibility:visible;mso-wrap-style:square;mso-wrap-distance-left:9pt;mso-wrap-distance-top:0;mso-wrap-distance-right:9pt;mso-wrap-distance-bottom:0;mso-position-horizontal:absolute;mso-position-horizontal-relative:text;mso-position-vertical:absolute;mso-position-vertical-relative:text;v-text-anchor:middle" o:gfxdata="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" fillcolor="white [3212]" strokecolor="#202020" strokeweight="1pt"/>
             </w:pict>
           </mc:Fallback>
         </mc:AlternateContent>
@@ -12313,7 +12287,7 @@
           </mc:Choice>
           <mc:Fallback>
             <w:pict>
-              <v:oval w14:anchorId="213B54ED" id="Ellipse 449" o:spid="_x0000_s1026" style="position:absolute;margin-left:161pt;margin-top:9.25pt;width:5.1pt;height:5.05pt;z-index:251684352;visibility:visible;mso-wrap-style:square;mso-wrap-distance-left:9pt;mso-wrap-distance-top:0;mso-wrap-distance-right:9pt;mso-wrap-distance-bottom:0;mso-position-horizontal:absolute;mso-position-horizontal-relative:text;mso-position-vertical:absolute;mso-position-vertical-relative:text;v-text-anchor:middle" o:gfxdata="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" fillcolor="white [3212]" strokecolor="#202020" strokeweight="1pt"/>
+              <v:oval w14:anchorId="389F4AD9" id="Ellipse 449" o:spid="_x0000_s1026" style="position:absolute;margin-left:161pt;margin-top:9.25pt;width:5.1pt;height:5.05pt;z-index:251684352;visibility:visible;mso-wrap-style:square;mso-wrap-distance-left:9pt;mso-wrap-distance-top:0;mso-wrap-distance-right:9pt;mso-wrap-distance-bottom:0;mso-position-horizontal:absolute;mso-position-horizontal-relative:text;mso-position-vertical:absolute;mso-position-vertical-relative:text;v-text-anchor:middle" o:gfxdata="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" fillcolor="white [3212]" strokecolor="#202020" strokeweight="1pt"/>
             </w:pict>
           </mc:Fallback>
         </mc:AlternateContent>
@@ -14237,7 +14211,7 @@
           </mc:Choice>
           <mc:Fallback>
             <w:pict>
-              <v:shape w14:anchorId="735ACE93" id="AutoShape 95" o:spid="_x0000_s1026" type="#_x0000_t32" style="position:absolute;margin-left:110pt;margin-top:-22.35pt;width:298.8pt;height:.2pt;z-index:251688448;visibility:visible;mso-wrap-style:square;mso-width-percent:0;mso-height-percent:0;mso-wrap-distance-left:9pt;mso-wrap-distance-top:0;mso-wrap-distance-right:9pt;mso-wrap-distance-bottom:0;mso-position-horizontal:absolute;mso-position-horizontal-relative:text;mso-position-vertical:absolute;mso-position-vertical-relative:text;mso-width-percent:0;mso-height-percent:0;mso-width-relative:page;mso-height-relative:page" o:gfxdata="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" strokecolor="white [3212]"/>
+              <v:shape w14:anchorId="766B8D9C" id="AutoShape 95" o:spid="_x0000_s1026" type="#_x0000_t32" style="position:absolute;margin-left:110pt;margin-top:-22.35pt;width:298.8pt;height:.2pt;z-index:251688448;visibility:visible;mso-wrap-style:square;mso-width-percent:0;mso-height-percent:0;mso-wrap-distance-left:9pt;mso-wrap-distance-top:0;mso-wrap-distance-right:9pt;mso-wrap-distance-bottom:0;mso-position-horizontal:absolute;mso-position-horizontal-relative:text;mso-position-vertical:absolute;mso-position-vertical-relative:text;mso-width-percent:0;mso-height-percent:0;mso-width-relative:page;mso-height-relative:page" o:gfxdata="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" strokecolor="white [3212]"/>
             </w:pict>
           </mc:Fallback>
         </mc:AlternateContent>
@@ -14316,7 +14290,7 @@
           </mc:Choice>
           <mc:Fallback>
             <w:pict>
-              <v:shape w14:anchorId="58CF43EA" id="AutoShape 95" o:spid="_x0000_s1026" type="#_x0000_t32" style="position:absolute;margin-left:109.85pt;margin-top:15.7pt;width:298.8pt;height:.2pt;z-index:251687424;visibility:visible;mso-wrap-style:square;mso-width-percent:0;mso-height-percent:0;mso-wrap-distance-left:9pt;mso-wrap-distance-top:0;mso-wrap-distance-right:9pt;mso-wrap-distance-bottom:0;mso-position-horizontal:absolute;mso-position-horizontal-relative:text;mso-position-vertical:absolute;mso-position-vertical-relative:text;mso-width-percent:0;mso-height-percent:0;mso-width-relative:page;mso-height-relative:page" o:gfxdata="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" strokecolor="white [3212]"/>
+              <v:shape w14:anchorId="3A2D9DAA" id="AutoShape 95" o:spid="_x0000_s1026" type="#_x0000_t32" style="position:absolute;margin-left:109.85pt;margin-top:15.7pt;width:298.8pt;height:.2pt;z-index:251687424;visibility:visible;mso-wrap-style:square;mso-width-percent:0;mso-height-percent:0;mso-wrap-distance-left:9pt;mso-wrap-distance-top:0;mso-wrap-distance-right:9pt;mso-wrap-distance-bottom:0;mso-position-horizontal:absolute;mso-position-horizontal-relative:text;mso-position-vertical:absolute;mso-position-vertical-relative:text;mso-width-percent:0;mso-height-percent:0;mso-width-relative:page;mso-height-relative:page" o:gfxdata="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" strokecolor="white [3212]"/>
             </w:pict>
           </mc:Fallback>
         </mc:AlternateContent>
@@ -14466,7 +14440,7 @@
           </mc:Choice>
           <mc:Fallback>
             <w:pict>
-              <v:group w14:anchorId="6DDD7CE5" id="Group 54" o:spid="_x0000_s1026" style="position:absolute;margin-left:-44.8pt;margin-top:-78.4pt;width:600pt;height:163pt;z-index:-251631104" coordorigin=",16" coordsize="12000,4484" o:gfxdata="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">
+              <v:group w14:anchorId="0F089319" id="Group 54" o:spid="_x0000_s1026" style="position:absolute;margin-left:-44.8pt;margin-top:-78.4pt;width:600pt;height:163pt;z-index:-251631104" coordorigin=",16" coordsize="12000,4484" o:gfxdata="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">
                 <v:shape id="Freeform 55" o:spid="_x0000_s1027" style="position:absolute;top:16;width:12000;height:4484;visibility:visible;mso-wrap-style:square;v-text-anchor:top" coordsize="11906,4484" o:gfxdata="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" path="m,4485r11906,l11906,,,,,4485e" filled="f" stroked="f">
                   <v:path arrowok="t" o:connecttype="custom" o:connectlocs="0,4501;12000,4501;12000,16;0,16;0,4501" o:connectangles="0,0,0,0,0"/>
                 </v:shape>
@@ -15772,7 +15746,7 @@
         <v:path o:extrusionok="f" gradientshapeok="t" o:connecttype="rect"/>
         <o:lock v:ext="edit" aspectratio="t"/>
       </v:shapetype>
-      <v:shape id="_x0000_i1036" type="#_x0000_t75" style="width:11.15pt;height:9pt;visibility:visible;mso-wrap-style:square" o:bullet="t">
+      <v:shape id="_x0000_i1027" type="#_x0000_t75" style="width:11.15pt;height:9pt;visibility:visible;mso-wrap-style:square" o:bullet="t">
         <v:imagedata r:id="rId1" o:title=""/>
       </v:shape>
     </w:pict>
@@ -17918,7 +17892,7 @@
 </file>
 
 <file path=customXml/itemProps1.xml><?xml version="1.0" encoding="utf-8"?>
-<ds:datastoreItem xmlns:ds="http://schemas.openxmlformats.org/officeDocument/2006/customXml" ds:itemID="{2DED3426-6E7D-4CA5-9C5C-4D61D9F78B91}">
+<ds:datastoreItem xmlns:ds="http://schemas.openxmlformats.org/officeDocument/2006/customXml" ds:itemID="{C32C2C05-2867-46A9-9CB1-F596E28448C9}">
   <ds:schemaRefs>
     <ds:schemaRef ds:uri="http://schemas.openxmlformats.org/officeDocument/2006/bibliography"/>
   </ds:schemaRefs>

</xml_diff>